<commit_message>
added exercise 2 screenshots to word
</commit_message>
<xml_diff>
--- a/Answer_sheet2.docx
+++ b/Answer_sheet2.docx
@@ -1,6 +1,6 @@
 
 <file path=word/document.xml><?xml version="1.0" encoding="utf-8"?>
-<w:document xmlns:wpc="http://schemas.microsoft.com/office/word/2010/wordprocessingCanvas" xmlns:cx="http://schemas.microsoft.com/office/drawing/2014/chartex" xmlns:cx1="http://schemas.microsoft.com/office/drawing/2015/9/8/chartex" xmlns:cx2="http://schemas.microsoft.com/office/drawing/2015/10/21/chartex" xmlns:cx3="http://schemas.microsoft.com/office/drawing/2016/5/9/chartex" xmlns:cx4="http://schemas.microsoft.com/office/drawing/2016/5/10/chartex" xmlns:cx5="http://schemas.microsoft.com/office/drawing/2016/5/11/chartex" xmlns:cx6="http://schemas.microsoft.com/office/drawing/2016/5/12/chartex" xmlns:cx7="http://schemas.microsoft.com/office/drawing/2016/5/13/chartex" xmlns:cx8="http://schemas.microsoft.com/office/drawing/2016/5/14/chartex" xmlns:mc="http://schemas.openxmlformats.org/markup-compatibility/2006" xmlns:aink="http://schemas.microsoft.com/office/drawing/2016/ink" xmlns:am3d="http://schemas.microsoft.com/office/drawing/2017/model3d" xmlns:o="urn:schemas-microsoft-com:office:office" xmlns:oel="http://schemas.microsoft.com/office/2019/extlst" xmlns:r="http://schemas.openxmlformats.org/officeDocument/2006/relationships" xmlns:m="http://schemas.openxmlformats.org/officeDocument/2006/math" xmlns:v="urn:schemas-microsoft-com:vml" xmlns:wp14="http://schemas.microsoft.com/office/word/2010/wordprocessingDrawing" xmlns:wp="http://schemas.openxmlformats.org/drawingml/2006/wordprocessingDrawing" xmlns:w10="urn:schemas-microsoft-com:office:word" xmlns:w="http://schemas.openxmlformats.org/wordprocessingml/2006/main" xmlns:w14="http://schemas.microsoft.com/office/word/2010/wordml" xmlns:w15="http://schemas.microsoft.com/office/word/2012/wordml" xmlns:w16cex="http://schemas.microsoft.com/office/word/2018/wordml/cex" xmlns:w16cid="http://schemas.microsoft.com/office/word/2016/wordml/cid" xmlns:w16="http://schemas.microsoft.com/office/word/2018/wordml" xmlns:w16du="http://schemas.microsoft.com/office/word/2023/wordml/word16du" xmlns:w16sdtdh="http://schemas.microsoft.com/office/word/2020/wordml/sdtdatahash" xmlns:w16sdtfl="http://schemas.microsoft.com/office/word/2024/wordml/sdtformatlock" xmlns:w16se="http://schemas.microsoft.com/office/word/2015/wordml/symex" xmlns:wpg="http://schemas.microsoft.com/office/word/2010/wordprocessingGroup" xmlns:wpi="http://schemas.microsoft.com/office/word/2010/wordprocessingInk" xmlns:wne="http://schemas.microsoft.com/office/word/2006/wordml" xmlns:wps="http://schemas.microsoft.com/office/word/2010/wordprocessingShape" mc:Ignorable="w14 w15 w16se w16cid w16 w16cex w16sdtdh w16sdtfl w16du wp14">
+<w:document xmlns:wpc="http://schemas.microsoft.com/office/word/2010/wordprocessingCanvas" xmlns:cx="http://schemas.microsoft.com/office/drawing/2014/chartex" xmlns:cx1="http://schemas.microsoft.com/office/drawing/2015/9/8/chartex" xmlns:cx2="http://schemas.microsoft.com/office/drawing/2015/10/21/chartex" xmlns:cx3="http://schemas.microsoft.com/office/drawing/2016/5/9/chartex" xmlns:cx4="http://schemas.microsoft.com/office/drawing/2016/5/10/chartex" xmlns:cx5="http://schemas.microsoft.com/office/drawing/2016/5/11/chartex" xmlns:cx6="http://schemas.microsoft.com/office/drawing/2016/5/12/chartex" xmlns:cx7="http://schemas.microsoft.com/office/drawing/2016/5/13/chartex" xmlns:cx8="http://schemas.microsoft.com/office/drawing/2016/5/14/chartex" xmlns:mc="http://schemas.openxmlformats.org/markup-compatibility/2006" xmlns:aink="http://schemas.microsoft.com/office/drawing/2016/ink" xmlns:am3d="http://schemas.microsoft.com/office/drawing/2017/model3d" xmlns:o="urn:schemas-microsoft-com:office:office" xmlns:oel="http://schemas.microsoft.com/office/2019/extlst" xmlns:r="http://schemas.openxmlformats.org/officeDocument/2006/relationships" xmlns:m="http://schemas.openxmlformats.org/officeDocument/2006/math" xmlns:v="urn:schemas-microsoft-com:vml" xmlns:wp14="http://schemas.microsoft.com/office/word/2010/wordprocessingDrawing" xmlns:wp="http://schemas.openxmlformats.org/drawingml/2006/wordprocessingDrawing" xmlns:w10="urn:schemas-microsoft-com:office:word" xmlns:w="http://schemas.openxmlformats.org/wordprocessingml/2006/main" xmlns:w14="http://schemas.microsoft.com/office/word/2010/wordml" xmlns:w15="http://schemas.microsoft.com/office/word/2012/wordml" xmlns:w16cex="http://schemas.microsoft.com/office/word/2018/wordml/cex" xmlns:w16cid="http://schemas.microsoft.com/office/word/2016/wordml/cid" xmlns:w16="http://schemas.microsoft.com/office/word/2018/wordml" xmlns:w16du="http://schemas.microsoft.com/office/word/2023/wordml/word16du" xmlns:w16sdtdh="http://schemas.microsoft.com/office/word/2020/wordml/sdtdatahash" xmlns:w16se="http://schemas.microsoft.com/office/word/2015/wordml/symex" xmlns:wpg="http://schemas.microsoft.com/office/word/2010/wordprocessingGroup" xmlns:wpi="http://schemas.microsoft.com/office/word/2010/wordprocessingInk" xmlns:wne="http://schemas.microsoft.com/office/word/2006/wordml" xmlns:wps="http://schemas.microsoft.com/office/word/2010/wordprocessingShape" mc:Ignorable="w14 w15 w16se w16cid w16 w16cex w16sdtdh w16du wp14">
   <w:body>
     <w:p>
       <w:pPr>
@@ -92,6 +92,8 @@
           <w:rFonts w:ascii="Times New Roman" w:hAnsi="Times New Roman" w:cs="Times New Roman"/>
           <w:b/>
           <w:bCs/>
+          <w:sz w:val="28"/>
+          <w:szCs w:val="28"/>
         </w:rPr>
       </w:pPr>
       <w:r>
@@ -109,72 +111,164 @@
           <w:rFonts w:ascii="Times New Roman" w:hAnsi="Times New Roman" w:cs="Times New Roman"/>
           <w:b/>
           <w:bCs/>
-          <w:sz w:val="32"/>
-          <w:szCs w:val="32"/>
+          <w:sz w:val="28"/>
+          <w:szCs w:val="28"/>
+        </w:rPr>
+        <w:t xml:space="preserve"> L02</w:t>
+      </w:r>
+    </w:p>
+    <w:p>
+      <w:pPr>
+        <w:rPr>
+          <w:rFonts w:ascii="Times New Roman" w:hAnsi="Times New Roman" w:cs="Times New Roman"/>
+        </w:rPr>
+      </w:pPr>
+    </w:p>
+    <w:p>
+      <w:pPr>
+        <w:rPr>
+          <w:rFonts w:ascii="Times New Roman" w:hAnsi="Times New Roman" w:cs="Times New Roman"/>
+          <w:b/>
+          <w:bCs/>
+          <w:sz w:val="28"/>
+          <w:szCs w:val="28"/>
+        </w:rPr>
+      </w:pPr>
+      <w:r>
+        <w:rPr>
+          <w:rFonts w:ascii="Times New Roman" w:hAnsi="Times New Roman" w:cs="Times New Roman"/>
+          <w:b/>
+          <w:bCs/>
+          <w:sz w:val="28"/>
+          <w:szCs w:val="28"/>
+        </w:rPr>
+        <w:t>Group information:</w:t>
+      </w:r>
+      <w:r>
+        <w:rPr>
+          <w:rFonts w:ascii="Times New Roman" w:hAnsi="Times New Roman" w:cs="Times New Roman"/>
+          <w:b/>
+          <w:bCs/>
+          <w:sz w:val="28"/>
+          <w:szCs w:val="28"/>
+        </w:rPr>
+        <w:t xml:space="preserve"> G</w:t>
+      </w:r>
+    </w:p>
+    <w:p>
+      <w:pPr>
+        <w:tabs>
+          <w:tab w:val="left" w:pos="2448"/>
+        </w:tabs>
+        <w:rPr>
+          <w:rFonts w:ascii="Times New Roman" w:hAnsi="Times New Roman" w:cs="Times New Roman"/>
+        </w:rPr>
+      </w:pPr>
+      <w:r>
+        <w:rPr>
+          <w:rFonts w:ascii="Times New Roman" w:hAnsi="Times New Roman" w:cs="Times New Roman"/>
+        </w:rPr>
+        <w:t xml:space="preserve">Kohinoor Chauhan </w:t>
+      </w:r>
+      <w:r>
+        <w:rPr>
+          <w:rFonts w:ascii="Times New Roman" w:hAnsi="Times New Roman" w:cs="Times New Roman"/>
+        </w:rPr>
+        <w:t>(</w:t>
+      </w:r>
+      <w:r>
+        <w:rPr>
+          <w:rFonts w:ascii="Times New Roman" w:hAnsi="Times New Roman" w:cs="Times New Roman"/>
+        </w:rPr>
+        <w:t>30204155</w:t>
+      </w:r>
+      <w:r>
+        <w:rPr>
+          <w:rFonts w:ascii="Times New Roman" w:hAnsi="Times New Roman" w:cs="Times New Roman"/>
+        </w:rPr>
+        <w:t>)</w:t>
+      </w:r>
+    </w:p>
+    <w:p>
+      <w:pPr>
+        <w:tabs>
+          <w:tab w:val="left" w:pos="2448"/>
+        </w:tabs>
+        <w:rPr>
+          <w:rFonts w:ascii="Times New Roman" w:hAnsi="Times New Roman" w:cs="Times New Roman"/>
+        </w:rPr>
+      </w:pPr>
+      <w:r>
+        <w:rPr>
+          <w:rFonts w:ascii="Times New Roman" w:hAnsi="Times New Roman" w:cs="Times New Roman"/>
+        </w:rPr>
+        <w:t xml:space="preserve">Sabrina Li </w:t>
+      </w:r>
+      <w:r>
+        <w:rPr>
+          <w:rFonts w:ascii="Times New Roman" w:hAnsi="Times New Roman" w:cs="Times New Roman"/>
+        </w:rPr>
+        <w:t>(</w:t>
+      </w:r>
+      <w:r>
+        <w:rPr>
+          <w:rFonts w:ascii="Times New Roman" w:hAnsi="Times New Roman" w:cs="Times New Roman"/>
+        </w:rPr>
+        <w:t>30173044</w:t>
+      </w:r>
+      <w:r>
+        <w:rPr>
+          <w:rFonts w:ascii="Times New Roman" w:hAnsi="Times New Roman" w:cs="Times New Roman"/>
+        </w:rPr>
+        <w:t>)</w:t>
+      </w:r>
+    </w:p>
+    <w:p>
+      <w:pPr>
+        <w:rPr>
+          <w:rFonts w:ascii="Times New Roman" w:hAnsi="Times New Roman" w:cs="Times New Roman"/>
+          <w:b/>
+          <w:bCs/>
+          <w:sz w:val="28"/>
+          <w:szCs w:val="28"/>
+          <w:u w:val="single"/>
+        </w:rPr>
+      </w:pPr>
+    </w:p>
+    <w:p>
+      <w:pPr>
+        <w:rPr>
+          <w:rFonts w:ascii="Times New Roman" w:hAnsi="Times New Roman" w:cs="Times New Roman"/>
+          <w:b/>
+          <w:bCs/>
+          <w:sz w:val="28"/>
+          <w:szCs w:val="28"/>
+          <w:u w:val="single"/>
+        </w:rPr>
+      </w:pPr>
+      <w:r>
+        <w:rPr>
+          <w:rFonts w:ascii="Times New Roman" w:hAnsi="Times New Roman" w:cs="Times New Roman"/>
+          <w:b/>
+          <w:bCs/>
+          <w:sz w:val="28"/>
+          <w:szCs w:val="28"/>
+          <w:u w:val="single"/>
+        </w:rPr>
+        <w:t>GitHub</w:t>
+      </w:r>
+      <w:r>
+        <w:rPr>
+          <w:rFonts w:ascii="Times New Roman" w:hAnsi="Times New Roman" w:cs="Times New Roman"/>
+          <w:b/>
+          <w:bCs/>
+          <w:sz w:val="28"/>
+          <w:szCs w:val="28"/>
+          <w:u w:val="single"/>
         </w:rPr>
         <w:t xml:space="preserve"> </w:t>
       </w:r>
-    </w:p>
-    <w:p>
-      <w:pPr>
-        <w:rPr>
-          <w:rFonts w:ascii="Times New Roman" w:hAnsi="Times New Roman" w:cs="Times New Roman"/>
-          <w:sz w:val="32"/>
-          <w:szCs w:val="32"/>
-        </w:rPr>
-      </w:pPr>
-    </w:p>
-    <w:p>
-      <w:pPr>
-        <w:rPr>
-          <w:rFonts w:ascii="Times New Roman" w:hAnsi="Times New Roman" w:cs="Times New Roman"/>
-          <w:b/>
-          <w:bCs/>
-          <w:sz w:val="28"/>
-          <w:szCs w:val="28"/>
-        </w:rPr>
-      </w:pPr>
-      <w:r>
-        <w:rPr>
-          <w:rFonts w:ascii="Times New Roman" w:hAnsi="Times New Roman" w:cs="Times New Roman"/>
-          <w:b/>
-          <w:bCs/>
-          <w:sz w:val="28"/>
-          <w:szCs w:val="28"/>
-        </w:rPr>
-        <w:t>Group information:</w:t>
-      </w:r>
-    </w:p>
-    <w:p>
-      <w:pPr>
-        <w:rPr>
-          <w:rFonts w:ascii="Times New Roman" w:hAnsi="Times New Roman" w:cs="Times New Roman"/>
-        </w:rPr>
-      </w:pPr>
-      <w:r>
-        <w:rPr>
-          <w:rFonts w:ascii="Times New Roman" w:hAnsi="Times New Roman" w:cs="Times New Roman"/>
-        </w:rPr>
-        <w:t>Name 1 (UCID#)</w:t>
-      </w:r>
-    </w:p>
-    <w:p>
-      <w:pPr>
-        <w:rPr>
-          <w:rFonts w:ascii="Times New Roman" w:hAnsi="Times New Roman" w:cs="Times New Roman"/>
-        </w:rPr>
-      </w:pPr>
-      <w:r>
-        <w:rPr>
-          <w:rFonts w:ascii="Times New Roman" w:hAnsi="Times New Roman" w:cs="Times New Roman"/>
-        </w:rPr>
-        <w:t>Name 2 (UCID#)</w:t>
-      </w:r>
-    </w:p>
-    <w:p/>
-    <w:p/>
-    <w:p>
-      <w:pPr>
+      <w:r>
         <w:rPr>
           <w:rFonts w:ascii="Times New Roman" w:hAnsi="Times New Roman" w:cs="Times New Roman"/>
           <w:b/>
@@ -183,10 +277,9 @@
           <w:szCs w:val="28"/>
           <w:u w:val="single"/>
         </w:rPr>
-      </w:pPr>
-    </w:p>
-    <w:p>
-      <w:pPr>
+        <w:t>Link</w:t>
+      </w:r>
+      <w:r>
         <w:rPr>
           <w:rFonts w:ascii="Times New Roman" w:hAnsi="Times New Roman" w:cs="Times New Roman"/>
           <w:b/>
@@ -195,8 +288,40 @@
           <w:szCs w:val="28"/>
           <w:u w:val="single"/>
         </w:rPr>
-      </w:pPr>
-      <w:r>
+        <w:t>:</w:t>
+      </w:r>
+    </w:p>
+    <w:p>
+      <w:pPr>
+        <w:rPr>
+          <w:rFonts w:ascii="Times New Roman" w:hAnsi="Times New Roman" w:cs="Times New Roman"/>
+        </w:rPr>
+      </w:pPr>
+      <w:hyperlink r:id="rId5" w:history="1">
+        <w:r>
+          <w:rPr>
+            <w:rStyle w:val="Hyperlink"/>
+            <w:rFonts w:ascii="Times New Roman" w:hAnsi="Times New Roman" w:cs="Times New Roman"/>
+          </w:rPr>
+          <w:t>https://github.com/realvegetablegummy/ensf381_lab3.git</w:t>
+        </w:r>
+      </w:hyperlink>
+      <w:r>
+        <w:rPr>
+          <w:rFonts w:ascii="Times New Roman" w:hAnsi="Times New Roman" w:cs="Times New Roman"/>
+        </w:rPr>
+        <w:t xml:space="preserve"> </w:t>
+      </w:r>
+    </w:p>
+    <w:p>
+      <w:pPr>
+        <w:rPr>
+          <w:rFonts w:ascii="Times New Roman" w:hAnsi="Times New Roman" w:cs="Times New Roman"/>
+        </w:rPr>
+      </w:pPr>
+    </w:p>
+    <w:p>
+      <w:pPr>
         <w:rPr>
           <w:rFonts w:ascii="Times New Roman" w:hAnsi="Times New Roman" w:cs="Times New Roman"/>
           <w:b/>
@@ -205,8 +330,7 @@
           <w:szCs w:val="28"/>
           <w:u w:val="single"/>
         </w:rPr>
-        <w:t>GitHub</w:t>
-      </w:r>
+      </w:pPr>
       <w:r>
         <w:rPr>
           <w:rFonts w:ascii="Times New Roman" w:hAnsi="Times New Roman" w:cs="Times New Roman"/>
@@ -216,7 +340,7 @@
           <w:szCs w:val="28"/>
           <w:u w:val="single"/>
         </w:rPr>
-        <w:t xml:space="preserve"> </w:t>
+        <w:t xml:space="preserve">Exercise 1 </w:t>
       </w:r>
       <w:r>
         <w:rPr>
@@ -227,7 +351,7 @@
           <w:szCs w:val="28"/>
           <w:u w:val="single"/>
         </w:rPr>
-        <w:t>Link</w:t>
+        <w:t>O</w:t>
       </w:r>
       <w:r>
         <w:rPr>
@@ -238,6 +362,219 @@
           <w:szCs w:val="28"/>
           <w:u w:val="single"/>
         </w:rPr>
+        <w:t>utput:</w:t>
+      </w:r>
+    </w:p>
+    <w:p>
+      <w:pPr>
+        <w:rPr>
+          <w:rFonts w:ascii="Times New Roman" w:hAnsi="Times New Roman" w:cs="Times New Roman"/>
+          <w:b/>
+          <w:bCs/>
+          <w:sz w:val="28"/>
+          <w:szCs w:val="28"/>
+        </w:rPr>
+      </w:pPr>
+    </w:p>
+    <w:p>
+      <w:pPr>
+        <w:rPr>
+          <w:rFonts w:ascii="Times New Roman" w:hAnsi="Times New Roman" w:cs="Times New Roman"/>
+          <w:b/>
+          <w:bCs/>
+          <w:sz w:val="28"/>
+          <w:szCs w:val="28"/>
+        </w:rPr>
+      </w:pPr>
+    </w:p>
+    <w:p>
+      <w:pPr>
+        <w:rPr>
+          <w:rFonts w:ascii="Times New Roman" w:hAnsi="Times New Roman" w:cs="Times New Roman"/>
+          <w:b/>
+          <w:bCs/>
+          <w:sz w:val="28"/>
+          <w:szCs w:val="28"/>
+        </w:rPr>
+      </w:pPr>
+    </w:p>
+    <w:p>
+      <w:pPr>
+        <w:rPr>
+          <w:rFonts w:ascii="Times New Roman" w:hAnsi="Times New Roman" w:cs="Times New Roman"/>
+          <w:b/>
+          <w:bCs/>
+          <w:sz w:val="28"/>
+          <w:szCs w:val="28"/>
+        </w:rPr>
+      </w:pPr>
+    </w:p>
+    <w:p>
+      <w:pPr>
+        <w:rPr>
+          <w:rFonts w:ascii="Times New Roman" w:hAnsi="Times New Roman" w:cs="Times New Roman"/>
+          <w:b/>
+          <w:bCs/>
+          <w:sz w:val="28"/>
+          <w:szCs w:val="28"/>
+        </w:rPr>
+      </w:pPr>
+    </w:p>
+    <w:p>
+      <w:pPr>
+        <w:rPr>
+          <w:rFonts w:ascii="Times New Roman" w:hAnsi="Times New Roman" w:cs="Times New Roman"/>
+          <w:b/>
+          <w:bCs/>
+          <w:sz w:val="28"/>
+          <w:szCs w:val="28"/>
+        </w:rPr>
+      </w:pPr>
+    </w:p>
+    <w:p>
+      <w:pPr>
+        <w:tabs>
+          <w:tab w:val="left" w:pos="3048"/>
+        </w:tabs>
+        <w:rPr>
+          <w:rFonts w:ascii="Times New Roman" w:hAnsi="Times New Roman" w:cs="Times New Roman"/>
+          <w:b/>
+          <w:bCs/>
+          <w:sz w:val="28"/>
+          <w:szCs w:val="28"/>
+        </w:rPr>
+      </w:pPr>
+      <w:r>
+        <w:rPr>
+          <w:rFonts w:ascii="Times New Roman" w:hAnsi="Times New Roman" w:cs="Times New Roman"/>
+          <w:b/>
+          <w:bCs/>
+          <w:sz w:val="28"/>
+          <w:szCs w:val="28"/>
+        </w:rPr>
+        <w:tab/>
+      </w:r>
+    </w:p>
+    <w:p>
+      <w:pPr>
+        <w:tabs>
+          <w:tab w:val="left" w:pos="3048"/>
+        </w:tabs>
+        <w:rPr>
+          <w:rFonts w:ascii="Times New Roman" w:hAnsi="Times New Roman" w:cs="Times New Roman"/>
+          <w:b/>
+          <w:bCs/>
+          <w:sz w:val="28"/>
+          <w:szCs w:val="28"/>
+        </w:rPr>
+      </w:pPr>
+    </w:p>
+    <w:p>
+      <w:pPr>
+        <w:tabs>
+          <w:tab w:val="left" w:pos="3048"/>
+        </w:tabs>
+        <w:rPr>
+          <w:rFonts w:ascii="Times New Roman" w:hAnsi="Times New Roman" w:cs="Times New Roman"/>
+          <w:b/>
+          <w:bCs/>
+          <w:sz w:val="28"/>
+          <w:szCs w:val="28"/>
+        </w:rPr>
+      </w:pPr>
+    </w:p>
+    <w:p>
+      <w:pPr>
+        <w:tabs>
+          <w:tab w:val="left" w:pos="3048"/>
+        </w:tabs>
+        <w:rPr>
+          <w:rFonts w:ascii="Times New Roman" w:hAnsi="Times New Roman" w:cs="Times New Roman"/>
+          <w:b/>
+          <w:bCs/>
+          <w:sz w:val="28"/>
+          <w:szCs w:val="28"/>
+        </w:rPr>
+      </w:pPr>
+    </w:p>
+    <w:p>
+      <w:pPr>
+        <w:tabs>
+          <w:tab w:val="left" w:pos="3048"/>
+        </w:tabs>
+        <w:rPr>
+          <w:rFonts w:ascii="Times New Roman" w:hAnsi="Times New Roman" w:cs="Times New Roman"/>
+          <w:b/>
+          <w:bCs/>
+          <w:sz w:val="28"/>
+          <w:szCs w:val="28"/>
+        </w:rPr>
+      </w:pPr>
+    </w:p>
+    <w:p>
+      <w:pPr>
+        <w:rPr>
+          <w:rFonts w:ascii="Times New Roman" w:hAnsi="Times New Roman" w:cs="Times New Roman"/>
+          <w:b/>
+          <w:bCs/>
+          <w:sz w:val="28"/>
+          <w:szCs w:val="28"/>
+        </w:rPr>
+      </w:pPr>
+      <w:r>
+        <w:rPr>
+          <w:rFonts w:ascii="Times New Roman" w:hAnsi="Times New Roman" w:cs="Times New Roman"/>
+          <w:b/>
+          <w:bCs/>
+          <w:sz w:val="28"/>
+          <w:szCs w:val="28"/>
+        </w:rPr>
+        <w:br w:type="page"/>
+      </w:r>
+    </w:p>
+    <w:p>
+      <w:pPr>
+        <w:rPr>
+          <w:rFonts w:ascii="Times New Roman" w:hAnsi="Times New Roman" w:cs="Times New Roman"/>
+          <w:b/>
+          <w:bCs/>
+          <w:sz w:val="28"/>
+          <w:szCs w:val="28"/>
+          <w:u w:val="single"/>
+        </w:rPr>
+      </w:pPr>
+      <w:r>
+        <w:rPr>
+          <w:rFonts w:ascii="Times New Roman" w:hAnsi="Times New Roman" w:cs="Times New Roman"/>
+          <w:b/>
+          <w:bCs/>
+          <w:sz w:val="28"/>
+          <w:szCs w:val="28"/>
+          <w:u w:val="single"/>
+        </w:rPr>
+        <w:lastRenderedPageBreak/>
+        <w:t xml:space="preserve">Exercise 2 </w:t>
+      </w:r>
+      <w:r>
+        <w:rPr>
+          <w:rFonts w:ascii="Times New Roman" w:hAnsi="Times New Roman" w:cs="Times New Roman"/>
+          <w:b/>
+          <w:bCs/>
+          <w:sz w:val="28"/>
+          <w:szCs w:val="28"/>
+          <w:u w:val="single"/>
+        </w:rPr>
+        <w:t>Output</w:t>
+      </w:r>
+      <w:r>
+        <w:rPr>
+          <w:rFonts w:ascii="Times New Roman" w:hAnsi="Times New Roman" w:cs="Times New Roman"/>
+          <w:b/>
+          <w:bCs/>
+          <w:sz w:val="28"/>
+          <w:szCs w:val="28"/>
+          <w:u w:val="single"/>
+        </w:rPr>
         <w:t>:</w:t>
       </w:r>
     </w:p>
@@ -245,245 +582,710 @@
       <w:pPr>
         <w:rPr>
           <w:rFonts w:ascii="Times New Roman" w:hAnsi="Times New Roman" w:cs="Times New Roman"/>
-          <w:b/>
-          <w:bCs/>
-          <w:sz w:val="28"/>
-          <w:szCs w:val="28"/>
-          <w:u w:val="single"/>
-        </w:rPr>
-      </w:pPr>
-    </w:p>
-    <w:p>
-      <w:pPr>
-        <w:rPr>
-          <w:rFonts w:ascii="Times New Roman" w:hAnsi="Times New Roman" w:cs="Times New Roman"/>
-          <w:b/>
-          <w:bCs/>
-          <w:sz w:val="28"/>
-          <w:szCs w:val="28"/>
-          <w:u w:val="single"/>
-        </w:rPr>
-      </w:pPr>
-    </w:p>
-    <w:p>
-      <w:pPr>
-        <w:rPr>
-          <w:rFonts w:ascii="Times New Roman" w:hAnsi="Times New Roman" w:cs="Times New Roman"/>
-          <w:b/>
-          <w:bCs/>
-          <w:sz w:val="28"/>
-          <w:szCs w:val="28"/>
-          <w:u w:val="single"/>
-        </w:rPr>
-      </w:pPr>
-      <w:r>
-        <w:rPr>
-          <w:rFonts w:ascii="Times New Roman" w:hAnsi="Times New Roman" w:cs="Times New Roman"/>
-          <w:b/>
-          <w:bCs/>
-          <w:sz w:val="28"/>
-          <w:szCs w:val="28"/>
-          <w:u w:val="single"/>
-        </w:rPr>
-        <w:t xml:space="preserve">Exercise 1 </w:t>
-      </w:r>
-      <w:r>
-        <w:rPr>
-          <w:rFonts w:ascii="Times New Roman" w:hAnsi="Times New Roman" w:cs="Times New Roman"/>
-          <w:b/>
-          <w:bCs/>
-          <w:sz w:val="28"/>
-          <w:szCs w:val="28"/>
-          <w:u w:val="single"/>
-        </w:rPr>
-        <w:t>O</w:t>
-      </w:r>
-      <w:r>
-        <w:rPr>
-          <w:rFonts w:ascii="Times New Roman" w:hAnsi="Times New Roman" w:cs="Times New Roman"/>
-          <w:b/>
-          <w:bCs/>
-          <w:sz w:val="28"/>
-          <w:szCs w:val="28"/>
-          <w:u w:val="single"/>
-        </w:rPr>
-        <w:t>utput:</w:t>
-      </w:r>
-    </w:p>
-    <w:p>
-      <w:pPr>
-        <w:rPr>
-          <w:rFonts w:ascii="Times New Roman" w:hAnsi="Times New Roman" w:cs="Times New Roman"/>
-          <w:b/>
-          <w:bCs/>
-          <w:sz w:val="28"/>
-          <w:szCs w:val="28"/>
-        </w:rPr>
-      </w:pPr>
-    </w:p>
-    <w:p>
-      <w:pPr>
-        <w:rPr>
-          <w:rFonts w:ascii="Times New Roman" w:hAnsi="Times New Roman" w:cs="Times New Roman"/>
-          <w:b/>
-          <w:bCs/>
-          <w:sz w:val="28"/>
-          <w:szCs w:val="28"/>
-        </w:rPr>
-      </w:pPr>
-    </w:p>
-    <w:p>
-      <w:pPr>
-        <w:rPr>
-          <w:rFonts w:ascii="Times New Roman" w:hAnsi="Times New Roman" w:cs="Times New Roman"/>
-          <w:b/>
-          <w:bCs/>
-          <w:sz w:val="28"/>
-          <w:szCs w:val="28"/>
-        </w:rPr>
-      </w:pPr>
-    </w:p>
-    <w:p>
-      <w:pPr>
-        <w:rPr>
-          <w:rFonts w:ascii="Times New Roman" w:hAnsi="Times New Roman" w:cs="Times New Roman"/>
-          <w:b/>
-          <w:bCs/>
-          <w:sz w:val="28"/>
-          <w:szCs w:val="28"/>
-        </w:rPr>
-      </w:pPr>
-    </w:p>
-    <w:p>
-      <w:pPr>
-        <w:rPr>
-          <w:rFonts w:ascii="Times New Roman" w:hAnsi="Times New Roman" w:cs="Times New Roman"/>
-          <w:b/>
-          <w:bCs/>
-          <w:sz w:val="28"/>
-          <w:szCs w:val="28"/>
-        </w:rPr>
-      </w:pPr>
-    </w:p>
-    <w:p>
-      <w:pPr>
-        <w:rPr>
-          <w:rFonts w:ascii="Times New Roman" w:hAnsi="Times New Roman" w:cs="Times New Roman"/>
-          <w:b/>
-          <w:bCs/>
-          <w:sz w:val="28"/>
-          <w:szCs w:val="28"/>
-        </w:rPr>
-      </w:pPr>
-    </w:p>
-    <w:p>
-      <w:pPr>
-        <w:rPr>
-          <w:rFonts w:ascii="Times New Roman" w:hAnsi="Times New Roman" w:cs="Times New Roman"/>
-          <w:b/>
-          <w:bCs/>
-          <w:sz w:val="28"/>
-          <w:szCs w:val="28"/>
-        </w:rPr>
-      </w:pPr>
-    </w:p>
-    <w:p>
-      <w:pPr>
-        <w:rPr>
-          <w:rFonts w:ascii="Times New Roman" w:hAnsi="Times New Roman" w:cs="Times New Roman"/>
-          <w:b/>
-          <w:bCs/>
-          <w:sz w:val="28"/>
-          <w:szCs w:val="28"/>
-        </w:rPr>
-      </w:pPr>
-    </w:p>
-    <w:p>
-      <w:pPr>
-        <w:rPr>
-          <w:rFonts w:ascii="Times New Roman" w:hAnsi="Times New Roman" w:cs="Times New Roman"/>
-          <w:b/>
-          <w:bCs/>
-          <w:sz w:val="28"/>
-          <w:szCs w:val="28"/>
-          <w:u w:val="single"/>
-        </w:rPr>
-      </w:pPr>
-      <w:r>
-        <w:rPr>
-          <w:rFonts w:ascii="Times New Roman" w:hAnsi="Times New Roman" w:cs="Times New Roman"/>
-          <w:b/>
-          <w:bCs/>
-          <w:sz w:val="28"/>
-          <w:szCs w:val="28"/>
-          <w:u w:val="single"/>
-        </w:rPr>
-        <w:t xml:space="preserve">Exercise 2 </w:t>
-      </w:r>
-      <w:r>
-        <w:rPr>
-          <w:rFonts w:ascii="Times New Roman" w:hAnsi="Times New Roman" w:cs="Times New Roman"/>
-          <w:b/>
-          <w:bCs/>
-          <w:sz w:val="28"/>
-          <w:szCs w:val="28"/>
-          <w:u w:val="single"/>
-        </w:rPr>
-        <w:t>Output</w:t>
-      </w:r>
-      <w:r>
-        <w:rPr>
-          <w:rFonts w:ascii="Times New Roman" w:hAnsi="Times New Roman" w:cs="Times New Roman"/>
-          <w:b/>
-          <w:bCs/>
-          <w:sz w:val="28"/>
-          <w:szCs w:val="28"/>
-          <w:u w:val="single"/>
-        </w:rPr>
-        <w:t>:</w:t>
-      </w:r>
-    </w:p>
-    <w:p>
-      <w:pPr>
-        <w:rPr>
-          <w:rFonts w:ascii="Times New Roman" w:hAnsi="Times New Roman" w:cs="Times New Roman"/>
-          <w:sz w:val="28"/>
-          <w:szCs w:val="28"/>
-        </w:rPr>
-      </w:pPr>
-    </w:p>
-    <w:p>
-      <w:pPr>
-        <w:rPr>
-          <w:rFonts w:ascii="Times New Roman" w:hAnsi="Times New Roman" w:cs="Times New Roman"/>
-          <w:b/>
-          <w:bCs/>
-          <w:sz w:val="28"/>
-          <w:szCs w:val="28"/>
-        </w:rPr>
-      </w:pPr>
-    </w:p>
-    <w:p>
-      <w:pPr>
-        <w:rPr>
-          <w:rFonts w:ascii="Times New Roman" w:hAnsi="Times New Roman" w:cs="Times New Roman"/>
-          <w:b/>
-          <w:bCs/>
-          <w:sz w:val="28"/>
-          <w:szCs w:val="28"/>
-        </w:rPr>
-      </w:pPr>
-    </w:p>
-    <w:p>
-      <w:pPr>
-        <w:rPr>
-          <w:rFonts w:ascii="Times New Roman" w:hAnsi="Times New Roman" w:cs="Times New Roman"/>
-          <w:b/>
-          <w:bCs/>
-          <w:sz w:val="28"/>
-          <w:szCs w:val="28"/>
-        </w:rPr>
-      </w:pPr>
+          <w:sz w:val="28"/>
+          <w:szCs w:val="28"/>
+        </w:rPr>
+      </w:pPr>
+    </w:p>
+    <w:p>
+      <w:pPr>
+        <w:rPr>
+          <w:rFonts w:ascii="Times New Roman" w:hAnsi="Times New Roman" w:cs="Times New Roman"/>
+          <w:b/>
+          <w:bCs/>
+          <w:sz w:val="28"/>
+          <w:szCs w:val="28"/>
+        </w:rPr>
+      </w:pPr>
+      <w:r>
+        <w:rPr>
+          <w:rFonts w:ascii="Times New Roman" w:hAnsi="Times New Roman" w:cs="Times New Roman"/>
+          <w:b/>
+          <w:bCs/>
+          <w:sz w:val="28"/>
+          <w:szCs w:val="28"/>
+        </w:rPr>
+        <w:t>5) starting output</w:t>
+      </w:r>
+    </w:p>
+    <w:p>
+      <w:pPr>
+        <w:rPr>
+          <w:rFonts w:ascii="Times New Roman" w:hAnsi="Times New Roman" w:cs="Times New Roman"/>
+          <w:b/>
+          <w:bCs/>
+          <w:sz w:val="28"/>
+          <w:szCs w:val="28"/>
+        </w:rPr>
+      </w:pPr>
+      <w:r>
+        <w:rPr>
+          <w:rFonts w:ascii="Times New Roman" w:hAnsi="Times New Roman" w:cs="Times New Roman"/>
+          <w:b/>
+          <w:bCs/>
+          <w:sz w:val="28"/>
+          <w:szCs w:val="28"/>
+        </w:rPr>
+        <w:drawing>
+          <wp:inline distT="0" distB="0" distL="0" distR="0" wp14:anchorId="3C7CF2D7" wp14:editId="7F26A577">
+            <wp:extent cx="3497580" cy="1928528"/>
+            <wp:effectExtent l="0" t="0" r="7620" b="0"/>
+            <wp:docPr id="648071523" name="Picture 1" descr="Several blue rectangular banners with black text&#10;&#10;Description automatically generated"/>
+            <wp:cNvGraphicFramePr>
+              <a:graphicFrameLocks xmlns:a="http://schemas.openxmlformats.org/drawingml/2006/main" noChangeAspect="1"/>
+            </wp:cNvGraphicFramePr>
+            <a:graphic xmlns:a="http://schemas.openxmlformats.org/drawingml/2006/main">
+              <a:graphicData uri="http://schemas.openxmlformats.org/drawingml/2006/picture">
+                <pic:pic xmlns:pic="http://schemas.openxmlformats.org/drawingml/2006/picture">
+                  <pic:nvPicPr>
+                    <pic:cNvPr id="648071523" name="Picture 1" descr="Several blue rectangular banners with black text&#10;&#10;Description automatically generated"/>
+                    <pic:cNvPicPr/>
+                  </pic:nvPicPr>
+                  <pic:blipFill>
+                    <a:blip r:embed="rId6"/>
+                    <a:stretch>
+                      <a:fillRect/>
+                    </a:stretch>
+                  </pic:blipFill>
+                  <pic:spPr>
+                    <a:xfrm>
+                      <a:off x="0" y="0"/>
+                      <a:ext cx="3566837" cy="1966716"/>
+                    </a:xfrm>
+                    <a:prstGeom prst="rect">
+                      <a:avLst/>
+                    </a:prstGeom>
+                  </pic:spPr>
+                </pic:pic>
+              </a:graphicData>
+            </a:graphic>
+          </wp:inline>
+        </w:drawing>
+      </w:r>
+    </w:p>
+    <w:p>
+      <w:pPr>
+        <w:rPr>
+          <w:rFonts w:ascii="Times New Roman" w:hAnsi="Times New Roman" w:cs="Times New Roman"/>
+          <w:b/>
+          <w:bCs/>
+          <w:sz w:val="28"/>
+          <w:szCs w:val="28"/>
+        </w:rPr>
+      </w:pPr>
+      <w:r>
+        <w:rPr>
+          <w:rFonts w:ascii="Times New Roman" w:hAnsi="Times New Roman" w:cs="Times New Roman"/>
+          <w:b/>
+          <w:bCs/>
+          <w:sz w:val="28"/>
+          <w:szCs w:val="28"/>
+        </w:rPr>
+        <w:t>8) flex-direction: column</w:t>
+      </w:r>
+    </w:p>
+    <w:p>
+      <w:pPr>
+        <w:rPr>
+          <w:rFonts w:ascii="Times New Roman" w:hAnsi="Times New Roman" w:cs="Times New Roman"/>
+          <w:b/>
+          <w:bCs/>
+          <w:sz w:val="28"/>
+          <w:szCs w:val="28"/>
+        </w:rPr>
+      </w:pPr>
+      <w:r>
+        <w:rPr>
+          <w:rFonts w:ascii="Times New Roman" w:hAnsi="Times New Roman" w:cs="Times New Roman"/>
+          <w:b/>
+          <w:bCs/>
+          <w:sz w:val="28"/>
+          <w:szCs w:val="28"/>
+        </w:rPr>
+        <w:drawing>
+          <wp:inline distT="0" distB="0" distL="0" distR="0" wp14:anchorId="5887CB37" wp14:editId="20C3BDE2">
+            <wp:extent cx="3055620" cy="5565302"/>
+            <wp:effectExtent l="0" t="0" r="0" b="0"/>
+            <wp:docPr id="317514157" name="Picture 1" descr="A screenshot of a computer&#10;&#10;Description automatically generated"/>
+            <wp:cNvGraphicFramePr>
+              <a:graphicFrameLocks xmlns:a="http://schemas.openxmlformats.org/drawingml/2006/main" noChangeAspect="1"/>
+            </wp:cNvGraphicFramePr>
+            <a:graphic xmlns:a="http://schemas.openxmlformats.org/drawingml/2006/main">
+              <a:graphicData uri="http://schemas.openxmlformats.org/drawingml/2006/picture">
+                <pic:pic xmlns:pic="http://schemas.openxmlformats.org/drawingml/2006/picture">
+                  <pic:nvPicPr>
+                    <pic:cNvPr id="317514157" name="Picture 1" descr="A screenshot of a computer&#10;&#10;Description automatically generated"/>
+                    <pic:cNvPicPr/>
+                  </pic:nvPicPr>
+                  <pic:blipFill>
+                    <a:blip r:embed="rId7"/>
+                    <a:stretch>
+                      <a:fillRect/>
+                    </a:stretch>
+                  </pic:blipFill>
+                  <pic:spPr>
+                    <a:xfrm>
+                      <a:off x="0" y="0"/>
+                      <a:ext cx="3058870" cy="5571222"/>
+                    </a:xfrm>
+                    <a:prstGeom prst="rect">
+                      <a:avLst/>
+                    </a:prstGeom>
+                  </pic:spPr>
+                </pic:pic>
+              </a:graphicData>
+            </a:graphic>
+          </wp:inline>
+        </w:drawing>
+      </w:r>
+    </w:p>
+    <w:p>
+      <w:pPr>
+        <w:rPr>
+          <w:rFonts w:ascii="Times New Roman" w:hAnsi="Times New Roman" w:cs="Times New Roman"/>
+          <w:b/>
+          <w:bCs/>
+          <w:sz w:val="28"/>
+          <w:szCs w:val="28"/>
+        </w:rPr>
+      </w:pPr>
+    </w:p>
+    <w:p>
+      <w:pPr>
+        <w:rPr>
+          <w:rFonts w:ascii="Times New Roman" w:hAnsi="Times New Roman" w:cs="Times New Roman"/>
+          <w:b/>
+          <w:bCs/>
+          <w:sz w:val="28"/>
+          <w:szCs w:val="28"/>
+        </w:rPr>
+      </w:pPr>
+      <w:r>
+        <w:rPr>
+          <w:rFonts w:ascii="Times New Roman" w:hAnsi="Times New Roman" w:cs="Times New Roman"/>
+          <w:b/>
+          <w:bCs/>
+          <w:sz w:val="28"/>
+          <w:szCs w:val="28"/>
+        </w:rPr>
+        <w:br w:type="page"/>
+      </w:r>
+    </w:p>
+    <w:p>
+      <w:pPr>
+        <w:rPr>
+          <w:rFonts w:ascii="Times New Roman" w:hAnsi="Times New Roman" w:cs="Times New Roman"/>
+          <w:b/>
+          <w:bCs/>
+          <w:sz w:val="28"/>
+          <w:szCs w:val="28"/>
+        </w:rPr>
+      </w:pPr>
+      <w:r>
+        <w:rPr>
+          <w:rFonts w:ascii="Times New Roman" w:hAnsi="Times New Roman" w:cs="Times New Roman"/>
+          <w:b/>
+          <w:bCs/>
+          <w:sz w:val="28"/>
+          <w:szCs w:val="28"/>
+        </w:rPr>
+        <w:lastRenderedPageBreak/>
+        <w:t>10)</w:t>
+      </w:r>
+    </w:p>
+    <w:p>
+      <w:pPr>
+        <w:ind w:firstLine="720"/>
+        <w:rPr>
+          <w:rFonts w:ascii="Times New Roman" w:hAnsi="Times New Roman" w:cs="Times New Roman"/>
+          <w:b/>
+          <w:bCs/>
+          <w:sz w:val="28"/>
+          <w:szCs w:val="28"/>
+        </w:rPr>
+      </w:pPr>
+      <w:r>
+        <w:rPr>
+          <w:rFonts w:ascii="Times New Roman" w:hAnsi="Times New Roman" w:cs="Times New Roman"/>
+          <w:b/>
+          <w:bCs/>
+          <w:sz w:val="28"/>
+          <w:szCs w:val="28"/>
+        </w:rPr>
+        <w:t>a) flex-direction: row-reverse</w:t>
+      </w:r>
+    </w:p>
+    <w:p>
+      <w:pPr>
+        <w:ind w:firstLine="720"/>
+        <w:rPr>
+          <w:rFonts w:ascii="Times New Roman" w:hAnsi="Times New Roman" w:cs="Times New Roman"/>
+          <w:b/>
+          <w:bCs/>
+          <w:sz w:val="28"/>
+          <w:szCs w:val="28"/>
+        </w:rPr>
+      </w:pPr>
+      <w:r>
+        <w:rPr>
+          <w:rFonts w:ascii="Times New Roman" w:hAnsi="Times New Roman" w:cs="Times New Roman"/>
+          <w:b/>
+          <w:bCs/>
+          <w:sz w:val="28"/>
+          <w:szCs w:val="28"/>
+        </w:rPr>
+        <w:drawing>
+          <wp:inline distT="0" distB="0" distL="0" distR="0" wp14:anchorId="703F13B6" wp14:editId="3EE4254D">
+            <wp:extent cx="3633600" cy="2011680"/>
+            <wp:effectExtent l="0" t="0" r="5080" b="7620"/>
+            <wp:docPr id="1617778163" name="Picture 1" descr="Several blue vertical banners with text&#10;&#10;Description automatically generated"/>
+            <wp:cNvGraphicFramePr>
+              <a:graphicFrameLocks xmlns:a="http://schemas.openxmlformats.org/drawingml/2006/main" noChangeAspect="1"/>
+            </wp:cNvGraphicFramePr>
+            <a:graphic xmlns:a="http://schemas.openxmlformats.org/drawingml/2006/main">
+              <a:graphicData uri="http://schemas.openxmlformats.org/drawingml/2006/picture">
+                <pic:pic xmlns:pic="http://schemas.openxmlformats.org/drawingml/2006/picture">
+                  <pic:nvPicPr>
+                    <pic:cNvPr id="1617778163" name="Picture 1" descr="Several blue vertical banners with text&#10;&#10;Description automatically generated"/>
+                    <pic:cNvPicPr/>
+                  </pic:nvPicPr>
+                  <pic:blipFill>
+                    <a:blip r:embed="rId8"/>
+                    <a:stretch>
+                      <a:fillRect/>
+                    </a:stretch>
+                  </pic:blipFill>
+                  <pic:spPr>
+                    <a:xfrm>
+                      <a:off x="0" y="0"/>
+                      <a:ext cx="3664408" cy="2028736"/>
+                    </a:xfrm>
+                    <a:prstGeom prst="rect">
+                      <a:avLst/>
+                    </a:prstGeom>
+                  </pic:spPr>
+                </pic:pic>
+              </a:graphicData>
+            </a:graphic>
+          </wp:inline>
+        </w:drawing>
+      </w:r>
+    </w:p>
+    <w:p>
+      <w:pPr>
+        <w:ind w:firstLine="720"/>
+        <w:rPr>
+          <w:rFonts w:ascii="Times New Roman" w:hAnsi="Times New Roman" w:cs="Times New Roman"/>
+          <w:b/>
+          <w:bCs/>
+          <w:sz w:val="28"/>
+          <w:szCs w:val="28"/>
+        </w:rPr>
+      </w:pPr>
+      <w:r>
+        <w:rPr>
+          <w:rFonts w:ascii="Times New Roman" w:hAnsi="Times New Roman" w:cs="Times New Roman"/>
+          <w:b/>
+          <w:bCs/>
+          <w:sz w:val="28"/>
+          <w:szCs w:val="28"/>
+        </w:rPr>
+        <w:t>b) flex-direction: column-reverse</w:t>
+      </w:r>
+    </w:p>
+    <w:p>
+      <w:pPr>
+        <w:ind w:firstLine="720"/>
+        <w:rPr>
+          <w:rFonts w:ascii="Times New Roman" w:hAnsi="Times New Roman" w:cs="Times New Roman"/>
+          <w:b/>
+          <w:bCs/>
+          <w:sz w:val="28"/>
+          <w:szCs w:val="28"/>
+        </w:rPr>
+      </w:pPr>
+      <w:r>
+        <w:rPr>
+          <w:rFonts w:ascii="Times New Roman" w:hAnsi="Times New Roman" w:cs="Times New Roman"/>
+          <w:b/>
+          <w:bCs/>
+          <w:sz w:val="28"/>
+          <w:szCs w:val="28"/>
+        </w:rPr>
+        <w:drawing>
+          <wp:inline distT="0" distB="0" distL="0" distR="0" wp14:anchorId="1EE09363" wp14:editId="2883062C">
+            <wp:extent cx="2991972" cy="5425440"/>
+            <wp:effectExtent l="0" t="0" r="0" b="3810"/>
+            <wp:docPr id="434576331" name="Picture 1" descr="A screenshot of a computer&#10;&#10;Description automatically generated"/>
+            <wp:cNvGraphicFramePr>
+              <a:graphicFrameLocks xmlns:a="http://schemas.openxmlformats.org/drawingml/2006/main" noChangeAspect="1"/>
+            </wp:cNvGraphicFramePr>
+            <a:graphic xmlns:a="http://schemas.openxmlformats.org/drawingml/2006/main">
+              <a:graphicData uri="http://schemas.openxmlformats.org/drawingml/2006/picture">
+                <pic:pic xmlns:pic="http://schemas.openxmlformats.org/drawingml/2006/picture">
+                  <pic:nvPicPr>
+                    <pic:cNvPr id="434576331" name="Picture 1" descr="A screenshot of a computer&#10;&#10;Description automatically generated"/>
+                    <pic:cNvPicPr/>
+                  </pic:nvPicPr>
+                  <pic:blipFill>
+                    <a:blip r:embed="rId9"/>
+                    <a:stretch>
+                      <a:fillRect/>
+                    </a:stretch>
+                  </pic:blipFill>
+                  <pic:spPr>
+                    <a:xfrm>
+                      <a:off x="0" y="0"/>
+                      <a:ext cx="3001383" cy="5442504"/>
+                    </a:xfrm>
+                    <a:prstGeom prst="rect">
+                      <a:avLst/>
+                    </a:prstGeom>
+                  </pic:spPr>
+                </pic:pic>
+              </a:graphicData>
+            </a:graphic>
+          </wp:inline>
+        </w:drawing>
+      </w:r>
+    </w:p>
+    <w:p>
+      <w:pPr>
+        <w:rPr>
+          <w:rFonts w:ascii="Times New Roman" w:hAnsi="Times New Roman" w:cs="Times New Roman"/>
+          <w:b/>
+          <w:bCs/>
+          <w:sz w:val="28"/>
+          <w:szCs w:val="28"/>
+        </w:rPr>
+      </w:pPr>
+    </w:p>
+    <w:p>
+      <w:pPr>
+        <w:rPr>
+          <w:rFonts w:ascii="Times New Roman" w:hAnsi="Times New Roman" w:cs="Times New Roman"/>
+          <w:b/>
+          <w:bCs/>
+          <w:sz w:val="28"/>
+          <w:szCs w:val="28"/>
+        </w:rPr>
+      </w:pPr>
+      <w:r>
+        <w:rPr>
+          <w:rFonts w:ascii="Times New Roman" w:hAnsi="Times New Roman" w:cs="Times New Roman"/>
+          <w:b/>
+          <w:bCs/>
+          <w:sz w:val="28"/>
+          <w:szCs w:val="28"/>
+        </w:rPr>
+        <w:br w:type="page"/>
+      </w:r>
+    </w:p>
+    <w:p>
+      <w:pPr>
+        <w:rPr>
+          <w:rFonts w:ascii="Times New Roman" w:hAnsi="Times New Roman" w:cs="Times New Roman"/>
+          <w:b/>
+          <w:bCs/>
+          <w:sz w:val="28"/>
+          <w:szCs w:val="28"/>
+        </w:rPr>
+      </w:pPr>
+      <w:r>
+        <w:rPr>
+          <w:rFonts w:ascii="Times New Roman" w:hAnsi="Times New Roman" w:cs="Times New Roman"/>
+          <w:b/>
+          <w:bCs/>
+          <w:sz w:val="28"/>
+          <w:szCs w:val="28"/>
+        </w:rPr>
+        <w:lastRenderedPageBreak/>
+        <w:t>13) flex-wrap: wrap</w:t>
+      </w:r>
+    </w:p>
+    <w:p>
+      <w:pPr>
+        <w:rPr>
+          <w:rFonts w:ascii="Times New Roman" w:hAnsi="Times New Roman" w:cs="Times New Roman"/>
+          <w:b/>
+          <w:bCs/>
+          <w:sz w:val="28"/>
+          <w:szCs w:val="28"/>
+        </w:rPr>
+      </w:pPr>
+      <w:r>
+        <w:rPr>
+          <w:rFonts w:ascii="Times New Roman" w:hAnsi="Times New Roman" w:cs="Times New Roman"/>
+          <w:b/>
+          <w:bCs/>
+          <w:sz w:val="28"/>
+          <w:szCs w:val="28"/>
+        </w:rPr>
+        <w:drawing>
+          <wp:inline distT="0" distB="0" distL="0" distR="0" wp14:anchorId="71D78E9C" wp14:editId="72F1CBA8">
+            <wp:extent cx="3901440" cy="3290937"/>
+            <wp:effectExtent l="0" t="0" r="3810" b="5080"/>
+            <wp:docPr id="1852290035" name="Picture 1" descr="A blue and white website&#10;&#10;Description automatically generated with medium confidence"/>
+            <wp:cNvGraphicFramePr>
+              <a:graphicFrameLocks xmlns:a="http://schemas.openxmlformats.org/drawingml/2006/main" noChangeAspect="1"/>
+            </wp:cNvGraphicFramePr>
+            <a:graphic xmlns:a="http://schemas.openxmlformats.org/drawingml/2006/main">
+              <a:graphicData uri="http://schemas.openxmlformats.org/drawingml/2006/picture">
+                <pic:pic xmlns:pic="http://schemas.openxmlformats.org/drawingml/2006/picture">
+                  <pic:nvPicPr>
+                    <pic:cNvPr id="1852290035" name="Picture 1" descr="A blue and white website&#10;&#10;Description automatically generated with medium confidence"/>
+                    <pic:cNvPicPr/>
+                  </pic:nvPicPr>
+                  <pic:blipFill>
+                    <a:blip r:embed="rId10"/>
+                    <a:stretch>
+                      <a:fillRect/>
+                    </a:stretch>
+                  </pic:blipFill>
+                  <pic:spPr>
+                    <a:xfrm>
+                      <a:off x="0" y="0"/>
+                      <a:ext cx="3911440" cy="3299372"/>
+                    </a:xfrm>
+                    <a:prstGeom prst="rect">
+                      <a:avLst/>
+                    </a:prstGeom>
+                  </pic:spPr>
+                </pic:pic>
+              </a:graphicData>
+            </a:graphic>
+          </wp:inline>
+        </w:drawing>
+      </w:r>
+    </w:p>
+    <w:p>
+      <w:pPr>
+        <w:rPr>
+          <w:rFonts w:ascii="Times New Roman" w:hAnsi="Times New Roman" w:cs="Times New Roman"/>
+          <w:b/>
+          <w:bCs/>
+          <w:sz w:val="28"/>
+          <w:szCs w:val="28"/>
+        </w:rPr>
+      </w:pPr>
+      <w:r>
+        <w:rPr>
+          <w:rFonts w:ascii="Times New Roman" w:hAnsi="Times New Roman" w:cs="Times New Roman"/>
+          <w:b/>
+          <w:bCs/>
+          <w:sz w:val="28"/>
+          <w:szCs w:val="28"/>
+        </w:rPr>
+        <w:t>1</w:t>
+      </w:r>
+      <w:r>
+        <w:rPr>
+          <w:rFonts w:ascii="Times New Roman" w:hAnsi="Times New Roman" w:cs="Times New Roman"/>
+          <w:b/>
+          <w:bCs/>
+          <w:sz w:val="28"/>
+          <w:szCs w:val="28"/>
+        </w:rPr>
+        <w:t>5</w:t>
+      </w:r>
+      <w:r>
+        <w:rPr>
+          <w:rFonts w:ascii="Times New Roman" w:hAnsi="Times New Roman" w:cs="Times New Roman"/>
+          <w:b/>
+          <w:bCs/>
+          <w:sz w:val="28"/>
+          <w:szCs w:val="28"/>
+        </w:rPr>
+        <w:t>) flex-wrap: wrap-reverse</w:t>
+      </w:r>
+    </w:p>
+    <w:p>
+      <w:pPr>
+        <w:rPr>
+          <w:rFonts w:ascii="Times New Roman" w:hAnsi="Times New Roman" w:cs="Times New Roman"/>
+          <w:b/>
+          <w:bCs/>
+          <w:sz w:val="28"/>
+          <w:szCs w:val="28"/>
+        </w:rPr>
+      </w:pPr>
+      <w:r>
+        <w:rPr>
+          <w:rFonts w:ascii="Times New Roman" w:hAnsi="Times New Roman" w:cs="Times New Roman"/>
+          <w:b/>
+          <w:bCs/>
+          <w:sz w:val="28"/>
+          <w:szCs w:val="28"/>
+        </w:rPr>
+        <w:drawing>
+          <wp:inline distT="0" distB="0" distL="0" distR="0" wp14:anchorId="2115243A" wp14:editId="2DC14A94">
+            <wp:extent cx="3929300" cy="3276600"/>
+            <wp:effectExtent l="0" t="0" r="0" b="0"/>
+            <wp:docPr id="322813708" name="Picture 1" descr="A screenshot of a computer&#10;&#10;Description automatically generated"/>
+            <wp:cNvGraphicFramePr>
+              <a:graphicFrameLocks xmlns:a="http://schemas.openxmlformats.org/drawingml/2006/main" noChangeAspect="1"/>
+            </wp:cNvGraphicFramePr>
+            <a:graphic xmlns:a="http://schemas.openxmlformats.org/drawingml/2006/main">
+              <a:graphicData uri="http://schemas.openxmlformats.org/drawingml/2006/picture">
+                <pic:pic xmlns:pic="http://schemas.openxmlformats.org/drawingml/2006/picture">
+                  <pic:nvPicPr>
+                    <pic:cNvPr id="322813708" name="Picture 1" descr="A screenshot of a computer&#10;&#10;Description automatically generated"/>
+                    <pic:cNvPicPr/>
+                  </pic:nvPicPr>
+                  <pic:blipFill>
+                    <a:blip r:embed="rId11"/>
+                    <a:stretch>
+                      <a:fillRect/>
+                    </a:stretch>
+                  </pic:blipFill>
+                  <pic:spPr>
+                    <a:xfrm>
+                      <a:off x="0" y="0"/>
+                      <a:ext cx="3943006" cy="3288029"/>
+                    </a:xfrm>
+                    <a:prstGeom prst="rect">
+                      <a:avLst/>
+                    </a:prstGeom>
+                  </pic:spPr>
+                </pic:pic>
+              </a:graphicData>
+            </a:graphic>
+          </wp:inline>
+        </w:drawing>
+      </w:r>
+    </w:p>
+    <w:p>
+      <w:pPr>
+        <w:rPr>
+          <w:rFonts w:ascii="Times New Roman" w:hAnsi="Times New Roman" w:cs="Times New Roman"/>
+          <w:b/>
+          <w:bCs/>
+          <w:sz w:val="28"/>
+          <w:szCs w:val="28"/>
+        </w:rPr>
+      </w:pPr>
+    </w:p>
+    <w:p>
+      <w:pPr>
+        <w:rPr>
+          <w:rFonts w:ascii="Times New Roman" w:hAnsi="Times New Roman" w:cs="Times New Roman"/>
+          <w:b/>
+          <w:bCs/>
+          <w:sz w:val="28"/>
+          <w:szCs w:val="28"/>
+        </w:rPr>
+      </w:pPr>
+      <w:r>
+        <w:rPr>
+          <w:rFonts w:ascii="Times New Roman" w:hAnsi="Times New Roman" w:cs="Times New Roman"/>
+          <w:b/>
+          <w:bCs/>
+          <w:sz w:val="28"/>
+          <w:szCs w:val="28"/>
+        </w:rPr>
+        <w:br w:type="page"/>
+      </w:r>
+    </w:p>
+    <w:p>
+      <w:pPr>
+        <w:rPr>
+          <w:rFonts w:ascii="Times New Roman" w:hAnsi="Times New Roman" w:cs="Times New Roman"/>
+          <w:b/>
+          <w:bCs/>
+          <w:sz w:val="28"/>
+          <w:szCs w:val="28"/>
+        </w:rPr>
+      </w:pPr>
+      <w:r>
+        <w:rPr>
+          <w:rFonts w:ascii="Times New Roman" w:hAnsi="Times New Roman" w:cs="Times New Roman"/>
+          <w:b/>
+          <w:bCs/>
+          <w:sz w:val="28"/>
+          <w:szCs w:val="28"/>
+        </w:rPr>
+        <w:lastRenderedPageBreak/>
+        <w:t xml:space="preserve">17) </w:t>
+      </w:r>
+      <w:proofErr w:type="spellStart"/>
+      <w:proofErr w:type="gramStart"/>
+      <w:r>
+        <w:rPr>
+          <w:rFonts w:ascii="Times New Roman" w:hAnsi="Times New Roman" w:cs="Times New Roman"/>
+          <w:b/>
+          <w:bCs/>
+          <w:sz w:val="28"/>
+          <w:szCs w:val="28"/>
+        </w:rPr>
+        <w:t>item:nth</w:t>
+      </w:r>
+      <w:proofErr w:type="gramEnd"/>
+      <w:r>
+        <w:rPr>
+          <w:rFonts w:ascii="Times New Roman" w:hAnsi="Times New Roman" w:cs="Times New Roman"/>
+          <w:b/>
+          <w:bCs/>
+          <w:sz w:val="28"/>
+          <w:szCs w:val="28"/>
+        </w:rPr>
+        <w:t>-child</w:t>
+      </w:r>
+      <w:proofErr w:type="spellEnd"/>
+    </w:p>
+    <w:p>
+      <w:pPr>
+        <w:rPr>
+          <w:rFonts w:ascii="Times New Roman" w:hAnsi="Times New Roman" w:cs="Times New Roman"/>
+          <w:b/>
+          <w:bCs/>
+          <w:sz w:val="28"/>
+          <w:szCs w:val="28"/>
+        </w:rPr>
+      </w:pPr>
+      <w:r>
+        <w:rPr>
+          <w:rFonts w:ascii="Times New Roman" w:hAnsi="Times New Roman" w:cs="Times New Roman"/>
+          <w:b/>
+          <w:bCs/>
+          <w:sz w:val="28"/>
+          <w:szCs w:val="28"/>
+        </w:rPr>
+        <w:drawing>
+          <wp:inline distT="0" distB="0" distL="0" distR="0" wp14:anchorId="0805BEBA" wp14:editId="3F2891E2">
+            <wp:extent cx="3733800" cy="2017981"/>
+            <wp:effectExtent l="0" t="0" r="0" b="1905"/>
+            <wp:docPr id="2003680142" name="Picture 1" descr="Several blue vertical banners with text&#10;&#10;Description automatically generated"/>
+            <wp:cNvGraphicFramePr>
+              <a:graphicFrameLocks xmlns:a="http://schemas.openxmlformats.org/drawingml/2006/main" noChangeAspect="1"/>
+            </wp:cNvGraphicFramePr>
+            <a:graphic xmlns:a="http://schemas.openxmlformats.org/drawingml/2006/main">
+              <a:graphicData uri="http://schemas.openxmlformats.org/drawingml/2006/picture">
+                <pic:pic xmlns:pic="http://schemas.openxmlformats.org/drawingml/2006/picture">
+                  <pic:nvPicPr>
+                    <pic:cNvPr id="2003680142" name="Picture 1" descr="Several blue vertical banners with text&#10;&#10;Description automatically generated"/>
+                    <pic:cNvPicPr/>
+                  </pic:nvPicPr>
+                  <pic:blipFill>
+                    <a:blip r:embed="rId12"/>
+                    <a:stretch>
+                      <a:fillRect/>
+                    </a:stretch>
+                  </pic:blipFill>
+                  <pic:spPr>
+                    <a:xfrm>
+                      <a:off x="0" y="0"/>
+                      <a:ext cx="3760755" cy="2032549"/>
+                    </a:xfrm>
+                    <a:prstGeom prst="rect">
+                      <a:avLst/>
+                    </a:prstGeom>
+                  </pic:spPr>
+                </pic:pic>
+              </a:graphicData>
+            </a:graphic>
+          </wp:inline>
+        </w:drawing>
+      </w:r>
     </w:p>
     <w:p>
       <w:pPr>
@@ -576,7 +1378,7 @@
     </w:p>
     <w:sectPr>
       <w:pgSz w:w="12240" w:h="15840"/>
-      <w:pgMar w:top="1440" w:right="1440" w:bottom="1440" w:left="1440" w:header="708" w:footer="708" w:gutter="0"/>
+      <w:pgMar w:top="720" w:right="720" w:bottom="720" w:left="720" w:header="708" w:footer="708" w:gutter="0"/>
       <w:cols w:space="708"/>
       <w:docGrid w:linePitch="360"/>
     </w:sectPr>
@@ -585,7 +1387,7 @@
 </file>
 
 <file path=word/numbering.xml><?xml version="1.0" encoding="utf-8"?>
-<w:numbering xmlns:wpc="http://schemas.microsoft.com/office/word/2010/wordprocessingCanvas" xmlns:cx="http://schemas.microsoft.com/office/drawing/2014/chartex" xmlns:cx1="http://schemas.microsoft.com/office/drawing/2015/9/8/chartex" xmlns:cx2="http://schemas.microsoft.com/office/drawing/2015/10/21/chartex" xmlns:cx3="http://schemas.microsoft.com/office/drawing/2016/5/9/chartex" xmlns:cx4="http://schemas.microsoft.com/office/drawing/2016/5/10/chartex" xmlns:cx5="http://schemas.microsoft.com/office/drawing/2016/5/11/chartex" xmlns:cx6="http://schemas.microsoft.com/office/drawing/2016/5/12/chartex" xmlns:cx7="http://schemas.microsoft.com/office/drawing/2016/5/13/chartex" xmlns:cx8="http://schemas.microsoft.com/office/drawing/2016/5/14/chartex" xmlns:mc="http://schemas.openxmlformats.org/markup-compatibility/2006" xmlns:aink="http://schemas.microsoft.com/office/drawing/2016/ink" xmlns:am3d="http://schemas.microsoft.com/office/drawing/2017/model3d" xmlns:o="urn:schemas-microsoft-com:office:office" xmlns:oel="http://schemas.microsoft.com/office/2019/extlst" xmlns:r="http://schemas.openxmlformats.org/officeDocument/2006/relationships" xmlns:m="http://schemas.openxmlformats.org/officeDocument/2006/math" xmlns:v="urn:schemas-microsoft-com:vml" xmlns:wp14="http://schemas.microsoft.com/office/word/2010/wordprocessingDrawing" xmlns:wp="http://schemas.openxmlformats.org/drawingml/2006/wordprocessingDrawing" xmlns:w10="urn:schemas-microsoft-com:office:word" xmlns:w="http://schemas.openxmlformats.org/wordprocessingml/2006/main" xmlns:w14="http://schemas.microsoft.com/office/word/2010/wordml" xmlns:w15="http://schemas.microsoft.com/office/word/2012/wordml" xmlns:w16cex="http://schemas.microsoft.com/office/word/2018/wordml/cex" xmlns:w16cid="http://schemas.microsoft.com/office/word/2016/wordml/cid" xmlns:w16="http://schemas.microsoft.com/office/word/2018/wordml" xmlns:w16du="http://schemas.microsoft.com/office/word/2023/wordml/word16du" xmlns:w16sdtdh="http://schemas.microsoft.com/office/word/2020/wordml/sdtdatahash" xmlns:w16sdtfl="http://schemas.microsoft.com/office/word/2024/wordml/sdtformatlock" xmlns:w16se="http://schemas.microsoft.com/office/word/2015/wordml/symex" xmlns:wpg="http://schemas.microsoft.com/office/word/2010/wordprocessingGroup" xmlns:wpi="http://schemas.microsoft.com/office/word/2010/wordprocessingInk" xmlns:wne="http://schemas.microsoft.com/office/word/2006/wordml" xmlns:wps="http://schemas.microsoft.com/office/word/2010/wordprocessingShape" mc:Ignorable="w14 w15 w16se w16cid w16 w16cex w16sdtdh w16sdtfl w16du wp14">
+<w:numbering xmlns:wpc="http://schemas.microsoft.com/office/word/2010/wordprocessingCanvas" xmlns:cx="http://schemas.microsoft.com/office/drawing/2014/chartex" xmlns:cx1="http://schemas.microsoft.com/office/drawing/2015/9/8/chartex" xmlns:cx2="http://schemas.microsoft.com/office/drawing/2015/10/21/chartex" xmlns:cx3="http://schemas.microsoft.com/office/drawing/2016/5/9/chartex" xmlns:cx4="http://schemas.microsoft.com/office/drawing/2016/5/10/chartex" xmlns:cx5="http://schemas.microsoft.com/office/drawing/2016/5/11/chartex" xmlns:cx6="http://schemas.microsoft.com/office/drawing/2016/5/12/chartex" xmlns:cx7="http://schemas.microsoft.com/office/drawing/2016/5/13/chartex" xmlns:cx8="http://schemas.microsoft.com/office/drawing/2016/5/14/chartex" xmlns:mc="http://schemas.openxmlformats.org/markup-compatibility/2006" xmlns:aink="http://schemas.microsoft.com/office/drawing/2016/ink" xmlns:am3d="http://schemas.microsoft.com/office/drawing/2017/model3d" xmlns:o="urn:schemas-microsoft-com:office:office" xmlns:oel="http://schemas.microsoft.com/office/2019/extlst" xmlns:r="http://schemas.openxmlformats.org/officeDocument/2006/relationships" xmlns:m="http://schemas.openxmlformats.org/officeDocument/2006/math" xmlns:v="urn:schemas-microsoft-com:vml" xmlns:wp14="http://schemas.microsoft.com/office/word/2010/wordprocessingDrawing" xmlns:wp="http://schemas.openxmlformats.org/drawingml/2006/wordprocessingDrawing" xmlns:w10="urn:schemas-microsoft-com:office:word" xmlns:w="http://schemas.openxmlformats.org/wordprocessingml/2006/main" xmlns:w14="http://schemas.microsoft.com/office/word/2010/wordml" xmlns:w15="http://schemas.microsoft.com/office/word/2012/wordml" xmlns:w16cex="http://schemas.microsoft.com/office/word/2018/wordml/cex" xmlns:w16cid="http://schemas.microsoft.com/office/word/2016/wordml/cid" xmlns:w16="http://schemas.microsoft.com/office/word/2018/wordml" xmlns:w16du="http://schemas.microsoft.com/office/word/2023/wordml/word16du" xmlns:w16sdtdh="http://schemas.microsoft.com/office/word/2020/wordml/sdtdatahash" xmlns:w16se="http://schemas.microsoft.com/office/word/2015/wordml/symex" xmlns:wpg="http://schemas.microsoft.com/office/word/2010/wordprocessingGroup" xmlns:wpi="http://schemas.microsoft.com/office/word/2010/wordprocessingInk" xmlns:wne="http://schemas.microsoft.com/office/word/2006/wordml" xmlns:wps="http://schemas.microsoft.com/office/word/2010/wordprocessingShape" mc:Ignorable="w14 w15 w16se w16cid w16 w16cex w16sdtdh w16du wp14">
   <w:abstractNum w:abstractNumId="0" w15:restartNumberingAfterBreak="0">
     <w:nsid w:val="318C10BE"/>
     <w:multiLevelType w:val="hybridMultilevel"/>
@@ -679,7 +1481,7 @@
 </file>
 
 <file path=word/styles.xml><?xml version="1.0" encoding="utf-8"?>
-<w:styles xmlns:mc="http://schemas.openxmlformats.org/markup-compatibility/2006" xmlns:r="http://schemas.openxmlformats.org/officeDocument/2006/relationships" xmlns:w="http://schemas.openxmlformats.org/wordprocessingml/2006/main" xmlns:w14="http://schemas.microsoft.com/office/word/2010/wordml" xmlns:w15="http://schemas.microsoft.com/office/word/2012/wordml" xmlns:w16cex="http://schemas.microsoft.com/office/word/2018/wordml/cex" xmlns:w16cid="http://schemas.microsoft.com/office/word/2016/wordml/cid" xmlns:w16="http://schemas.microsoft.com/office/word/2018/wordml" xmlns:w16du="http://schemas.microsoft.com/office/word/2023/wordml/word16du" xmlns:w16sdtdh="http://schemas.microsoft.com/office/word/2020/wordml/sdtdatahash" xmlns:w16sdtfl="http://schemas.microsoft.com/office/word/2024/wordml/sdtformatlock" xmlns:w16se="http://schemas.microsoft.com/office/word/2015/wordml/symex" mc:Ignorable="w14 w15 w16se w16cid w16 w16cex w16sdtdh w16sdtfl w16du">
+<w:styles xmlns:mc="http://schemas.openxmlformats.org/markup-compatibility/2006" xmlns:r="http://schemas.openxmlformats.org/officeDocument/2006/relationships" xmlns:w="http://schemas.openxmlformats.org/wordprocessingml/2006/main" xmlns:w14="http://schemas.microsoft.com/office/word/2010/wordml" xmlns:w15="http://schemas.microsoft.com/office/word/2012/wordml" xmlns:w16cex="http://schemas.microsoft.com/office/word/2018/wordml/cex" xmlns:w16cid="http://schemas.microsoft.com/office/word/2016/wordml/cid" xmlns:w16="http://schemas.microsoft.com/office/word/2018/wordml" xmlns:w16du="http://schemas.microsoft.com/office/word/2023/wordml/word16du" xmlns:w16sdtdh="http://schemas.microsoft.com/office/word/2020/wordml/sdtdatahash" xmlns:w16se="http://schemas.microsoft.com/office/word/2015/wordml/symex" mc:Ignorable="w14 w15 w16se w16cid w16 w16cex w16sdtdh w16du">
   <w:docDefaults>
     <w:rPrDefault>
       <w:rPr>
@@ -1590,6 +2392,29 @@
       <w:spacing w:val="5"/>
     </w:rPr>
   </w:style>
+  <w:style w:type="character" w:styleId="Hyperlink">
+    <w:name w:val="Hyperlink"/>
+    <w:basedOn w:val="DefaultParagraphFont"/>
+    <w:uiPriority w:val="99"/>
+    <w:unhideWhenUsed/>
+    <w:rsid w:val="00F347BE"/>
+    <w:rPr>
+      <w:color w:val="467886" w:themeColor="hyperlink"/>
+      <w:u w:val="single"/>
+    </w:rPr>
+  </w:style>
+  <w:style w:type="character" w:styleId="UnresolvedMention">
+    <w:name w:val="Unresolved Mention"/>
+    <w:basedOn w:val="DefaultParagraphFont"/>
+    <w:uiPriority w:val="99"/>
+    <w:semiHidden/>
+    <w:unhideWhenUsed/>
+    <w:rsid w:val="00F347BE"/>
+    <w:rPr>
+      <w:color w:val="605E5C"/>
+      <w:shd w:val="clear" w:color="auto" w:fill="E1DFDD"/>
+    </w:rPr>
+  </w:style>
 </w:styles>
 </file>
 

</xml_diff>